<commit_message>
change 192.168.0.0/12 --> 192.168.0.1/16
</commit_message>
<xml_diff>
--- a/随堂笔记/chap02 高可用安装/【安装前必看】集群安装网段划分.docx
+++ b/随堂笔记/chap02 高可用安装/【安装前必看】集群安装网段划分.docx
@@ -61,21 +61,7 @@
         <w:rPr>
           <w:rFonts w:hint="eastAsia"/>
         </w:rPr>
-        <w:t>一般service</w:t>
-      </w:r>
-      <w:proofErr w:type="gramStart"/>
-      <w:r>
-        <w:rPr>
-          <w:rFonts w:hint="eastAsia"/>
-        </w:rPr>
-        <w:t>网段会设置</w:t>
-      </w:r>
-      <w:proofErr w:type="gramEnd"/>
-      <w:r>
-        <w:rPr>
-          <w:rFonts w:hint="eastAsia"/>
-        </w:rPr>
-        <w:t>为</w:t>
+        <w:t>一般service网段会设置为</w:t>
       </w:r>
       <w:r>
         <w:t>10.96.0.0</w:t>
@@ -95,21 +81,7 @@
         <w:rPr>
           <w:rFonts w:hint="eastAsia"/>
         </w:rPr>
-        <w:t>Pod</w:t>
-      </w:r>
-      <w:proofErr w:type="gramStart"/>
-      <w:r>
-        <w:rPr>
-          <w:rFonts w:hint="eastAsia"/>
-        </w:rPr>
-        <w:t>网段会设置</w:t>
-      </w:r>
-      <w:proofErr w:type="gramEnd"/>
-      <w:r>
-        <w:rPr>
-          <w:rFonts w:hint="eastAsia"/>
-        </w:rPr>
-        <w:t>成1</w:t>
+        <w:t>Pod网段会设置成1</w:t>
       </w:r>
       <w:r>
         <w:t>0.244.0.0</w:t>
@@ -147,16 +119,40 @@
         <w:rPr>
           <w:rFonts w:hint="eastAsia"/>
         </w:rPr>
-        <w:t>宿主机网</w:t>
-      </w:r>
-      <w:proofErr w:type="gramStart"/>
-      <w:r>
-        <w:rPr>
-          <w:rFonts w:hint="eastAsia"/>
-        </w:rPr>
-        <w:t>段可能</w:t>
-      </w:r>
-      <w:proofErr w:type="gramEnd"/>
+        <w:t>宿主机网段可能是1</w:t>
+      </w:r>
+      <w:r>
+        <w:t>92.168.0.0</w:t>
+      </w:r>
+      <w:r>
+        <w:rPr>
+          <w:rFonts w:hint="eastAsia"/>
+        </w:rPr>
+        <w:t>/</w:t>
+      </w:r>
+      <w:r>
+        <w:t>24</w:t>
+      </w:r>
+    </w:p>
+    <w:p/>
+    <w:p>
+      <w:r>
+        <w:rPr>
+          <w:rFonts w:hint="eastAsia"/>
+        </w:rPr>
+        <w:t>需要注意的是这三个网段不能有任何交叉。</w:t>
+      </w:r>
+    </w:p>
+    <w:p>
+      <w:r>
+        <w:rPr>
+          <w:rFonts w:hint="eastAsia"/>
+        </w:rPr>
+        <w:t>比如如果宿主机的I</w:t>
+      </w:r>
+      <w:r>
+        <w:t>P</w:t>
+      </w:r>
       <w:r>
         <w:rPr>
           <w:rFonts w:hint="eastAsia"/>
@@ -164,6 +160,116 @@
         <w:t>是1</w:t>
       </w:r>
       <w:r>
+        <w:t>0.105.0.</w:t>
+      </w:r>
+      <w:r>
+        <w:rPr>
+          <w:rFonts w:hint="eastAsia"/>
+        </w:rPr>
+        <w:t>x</w:t>
+      </w:r>
+    </w:p>
+    <w:p>
+      <w:r>
+        <w:rPr>
+          <w:rFonts w:hint="eastAsia"/>
+        </w:rPr>
+        <w:t>那么service网段就不能是1</w:t>
+      </w:r>
+      <w:r>
+        <w:t>0.96.0.0/12</w:t>
+      </w:r>
+      <w:r>
+        <w:rPr>
+          <w:rFonts w:hint="eastAsia"/>
+        </w:rPr>
+        <w:t>，因为1</w:t>
+      </w:r>
+      <w:r>
+        <w:t>0.96.0.0</w:t>
+      </w:r>
+      <w:r>
+        <w:rPr>
+          <w:rFonts w:hint="eastAsia"/>
+        </w:rPr>
+        <w:t>/</w:t>
+      </w:r>
+      <w:r>
+        <w:t>12</w:t>
+      </w:r>
+      <w:r>
+        <w:rPr>
+          <w:rFonts w:hint="eastAsia"/>
+        </w:rPr>
+        <w:t>网段可用I</w:t>
+      </w:r>
+      <w:r>
+        <w:t>P</w:t>
+      </w:r>
+      <w:r>
+        <w:rPr>
+          <w:rFonts w:hint="eastAsia"/>
+        </w:rPr>
+        <w:t>是：</w:t>
+      </w:r>
+    </w:p>
+    <w:p>
+      <w:r>
+        <w:rPr>
+          <w:rFonts w:hint="eastAsia"/>
+        </w:rPr>
+        <w:t>1</w:t>
+      </w:r>
+      <w:r>
+        <w:t xml:space="preserve">0.96.0.1 </w:t>
+      </w:r>
+      <w:r>
+        <w:rPr>
+          <w:rFonts w:hint="eastAsia"/>
+        </w:rPr>
+        <w:t>~</w:t>
+      </w:r>
+      <w:r>
+        <w:t xml:space="preserve"> </w:t>
+      </w:r>
+      <w:r>
+        <w:t>10</w:t>
+      </w:r>
+      <w:r>
+        <w:rPr>
+          <w:rFonts w:hint="eastAsia"/>
+        </w:rPr>
+        <w:t>.</w:t>
+      </w:r>
+      <w:r>
+        <w:t>111.255.255</w:t>
+      </w:r>
+    </w:p>
+    <w:p>
+      <w:r>
+        <w:rPr>
+          <w:rFonts w:hint="eastAsia"/>
+        </w:rPr>
+        <w:t>所以1</w:t>
+      </w:r>
+      <w:r>
+        <w:t>0.105</w:t>
+      </w:r>
+      <w:r>
+        <w:rPr>
+          <w:rFonts w:hint="eastAsia"/>
+        </w:rPr>
+        <w:t>是在这个范围之内的，属于网络交叉，此时service网段需要更换，</w:t>
+      </w:r>
+    </w:p>
+    <w:p>
+      <w:r>
+        <w:rPr>
+          <w:rFonts w:hint="eastAsia"/>
+        </w:rPr>
+        <w:t>可以更改为1</w:t>
+      </w:r>
+      <w:r>
         <w:t>92.168.0.0</w:t>
       </w:r>
       <w:r>
@@ -173,280 +279,114 @@
         <w:t>/</w:t>
       </w:r>
       <w:r>
-        <w:t>24</w:t>
-      </w:r>
-    </w:p>
-    <w:p/>
-    <w:p>
-      <w:r>
-        <w:rPr>
-          <w:rFonts w:hint="eastAsia"/>
-        </w:rPr>
-        <w:t>需要注意的是这三个网段不能有任何交叉。</w:t>
-      </w:r>
-    </w:p>
-    <w:p>
-      <w:r>
-        <w:rPr>
-          <w:rFonts w:hint="eastAsia"/>
-        </w:rPr>
-        <w:t>比如如果宿主机的I</w:t>
-      </w:r>
-      <w:r>
+        <w:t>1</w:t>
+      </w:r>
+      <w:r>
+        <w:t>6</w:t>
+      </w:r>
+      <w:r>
+        <w:rPr>
+          <w:rFonts w:hint="eastAsia"/>
+        </w:rPr>
+        <w:t>网段</w:t>
+      </w:r>
+      <w:r>
+        <w:rPr>
+          <w:rFonts w:hint="eastAsia"/>
+        </w:rPr>
+        <w:t>（</w:t>
+      </w:r>
+      <w:r>
+        <w:rPr>
+          <w:rFonts w:hint="eastAsia"/>
+          <w:color w:val="FF0000"/>
+        </w:rPr>
+        <w:t>注意如果service网段是1</w:t>
+      </w:r>
+      <w:r>
+        <w:rPr>
+          <w:color w:val="FF0000"/>
+        </w:rPr>
+        <w:t>92.168</w:t>
+      </w:r>
+      <w:r>
+        <w:rPr>
+          <w:rFonts w:hint="eastAsia"/>
+          <w:color w:val="FF0000"/>
+        </w:rPr>
+        <w:t>开头的子网掩码最好不要是1</w:t>
+      </w:r>
+      <w:r>
+        <w:rPr>
+          <w:color w:val="FF0000"/>
+        </w:rPr>
+        <w:t>2</w:t>
+      </w:r>
+      <w:r>
+        <w:rPr>
+          <w:rFonts w:hint="eastAsia"/>
+          <w:color w:val="FF0000"/>
+        </w:rPr>
+        <w:t>，最好为1</w:t>
+      </w:r>
+      <w:r>
+        <w:rPr>
+          <w:color w:val="FF0000"/>
+        </w:rPr>
+        <w:t>6</w:t>
+      </w:r>
+      <w:r>
+        <w:rPr>
+          <w:rFonts w:hint="eastAsia"/>
+          <w:color w:val="FF0000"/>
+        </w:rPr>
+        <w:t>，因为子网掩码是1</w:t>
+      </w:r>
+      <w:r>
+        <w:rPr>
+          <w:color w:val="FF0000"/>
+        </w:rPr>
+        <w:t>2</w:t>
+      </w:r>
+      <w:r>
+        <w:rPr>
+          <w:rFonts w:hint="eastAsia"/>
+          <w:color w:val="FF0000"/>
+        </w:rPr>
+        <w:t>他的起始I</w:t>
+      </w:r>
+      <w:r>
+        <w:rPr>
+          <w:color w:val="FF0000"/>
+        </w:rPr>
         <w:t>P</w:t>
       </w:r>
       <w:r>
         <w:rPr>
           <w:rFonts w:hint="eastAsia"/>
-        </w:rPr>
-        <w:t>是1</w:t>
-      </w:r>
-      <w:r>
-        <w:t>0.105.0.</w:t>
-      </w:r>
-      <w:r>
-        <w:rPr>
-          <w:rFonts w:hint="eastAsia"/>
-        </w:rPr>
-        <w:t>x</w:t>
-      </w:r>
-    </w:p>
-    <w:p>
-      <w:r>
-        <w:rPr>
-          <w:rFonts w:hint="eastAsia"/>
-        </w:rPr>
-        <w:t>那么service网段就不能是1</w:t>
-      </w:r>
-      <w:r>
-        <w:t>0.96.0.0/12</w:t>
-      </w:r>
-      <w:r>
-        <w:rPr>
-          <w:rFonts w:hint="eastAsia"/>
-        </w:rPr>
-        <w:t>，因为1</w:t>
-      </w:r>
-      <w:r>
-        <w:t>0.96.0.0</w:t>
-      </w:r>
-      <w:r>
-        <w:rPr>
-          <w:rFonts w:hint="eastAsia"/>
-        </w:rPr>
-        <w:t>/</w:t>
-      </w:r>
-      <w:r>
-        <w:t>12</w:t>
-      </w:r>
-      <w:r>
-        <w:rPr>
-          <w:rFonts w:hint="eastAsia"/>
-        </w:rPr>
-        <w:t>网段可用I</w:t>
-      </w:r>
-      <w:r>
-        <w:t>P</w:t>
-      </w:r>
-      <w:r>
-        <w:rPr>
-          <w:rFonts w:hint="eastAsia"/>
-        </w:rPr>
-        <w:t>是：</w:t>
-      </w:r>
-    </w:p>
-    <w:p>
-      <w:r>
-        <w:rPr>
-          <w:rFonts w:hint="eastAsia"/>
-        </w:rPr>
-        <w:t>1</w:t>
-      </w:r>
-      <w:r>
-        <w:t xml:space="preserve">0.96.0.1 </w:t>
-      </w:r>
-      <w:r>
-        <w:rPr>
-          <w:rFonts w:hint="eastAsia"/>
-        </w:rPr>
-        <w:t>~</w:t>
-      </w:r>
-      <w:r>
-        <w:t xml:space="preserve"> </w:t>
-      </w:r>
-      <w:r>
-        <w:t>10</w:t>
-      </w:r>
-      <w:r>
-        <w:rPr>
-          <w:rFonts w:hint="eastAsia"/>
-        </w:rPr>
-        <w:t>.</w:t>
-      </w:r>
-      <w:r>
-        <w:t>111.255.255</w:t>
-      </w:r>
-    </w:p>
-    <w:p>
-      <w:r>
-        <w:rPr>
-          <w:rFonts w:hint="eastAsia"/>
-        </w:rPr>
-        <w:t>所以1</w:t>
-      </w:r>
-      <w:r>
-        <w:t>0.105</w:t>
-      </w:r>
-      <w:r>
-        <w:rPr>
-          <w:rFonts w:hint="eastAsia"/>
-        </w:rPr>
-        <w:t>是在这个范围之内的，属于网络交叉，此时service网段需要更换，</w:t>
-      </w:r>
-    </w:p>
-    <w:p>
-      <w:r>
-        <w:rPr>
-          <w:rFonts w:hint="eastAsia"/>
-        </w:rPr>
-        <w:t>可以更改为1</w:t>
-      </w:r>
-      <w:r>
-        <w:t>92.168.0.0</w:t>
-      </w:r>
-      <w:r>
-        <w:rPr>
-          <w:rFonts w:hint="eastAsia"/>
-        </w:rPr>
-        <w:t>/</w:t>
-      </w:r>
-      <w:r>
-        <w:t>1</w:t>
-      </w:r>
-      <w:r>
-        <w:t>6</w:t>
-      </w:r>
-      <w:r>
-        <w:rPr>
-          <w:rFonts w:hint="eastAsia"/>
-        </w:rPr>
-        <w:t>网段</w:t>
-      </w:r>
-      <w:r>
-        <w:rPr>
-          <w:rFonts w:hint="eastAsia"/>
-        </w:rPr>
-        <w:t>（</w:t>
-      </w:r>
-      <w:bookmarkStart w:id="0" w:name="_GoBack"/>
-      <w:r>
-        <w:rPr>
-          <w:rFonts w:hint="eastAsia"/>
           <w:color w:val="FF0000"/>
         </w:rPr>
-        <w:t>注意如果service网段是1</w:t>
+        <w:t>为1</w:t>
       </w:r>
       <w:r>
         <w:rPr>
           <w:color w:val="FF0000"/>
         </w:rPr>
-        <w:t>92.168</w:t>
+        <w:t xml:space="preserve">92.160.0.1 </w:t>
       </w:r>
       <w:r>
         <w:rPr>
           <w:rFonts w:hint="eastAsia"/>
           <w:color w:val="FF0000"/>
         </w:rPr>
-        <w:t>开头的子网掩码最好</w:t>
-      </w:r>
-      <w:proofErr w:type="gramStart"/>
-      <w:r>
-        <w:rPr>
-          <w:rFonts w:hint="eastAsia"/>
+        <w:t>不是1</w:t>
+      </w:r>
+      <w:r>
+        <w:rPr>
           <w:color w:val="FF0000"/>
         </w:rPr>
-        <w:t>不</w:t>
-      </w:r>
-      <w:proofErr w:type="gramEnd"/>
-      <w:r>
-        <w:rPr>
-          <w:rFonts w:hint="eastAsia"/>
-          <w:color w:val="FF0000"/>
-        </w:rPr>
-        <w:t>要是1</w:t>
-      </w:r>
-      <w:r>
-        <w:rPr>
-          <w:color w:val="FF0000"/>
-        </w:rPr>
-        <w:t>2</w:t>
-      </w:r>
-      <w:r>
-        <w:rPr>
-          <w:rFonts w:hint="eastAsia"/>
-          <w:color w:val="FF0000"/>
-        </w:rPr>
-        <w:t>，最好为1</w:t>
-      </w:r>
-      <w:r>
-        <w:rPr>
-          <w:color w:val="FF0000"/>
-        </w:rPr>
-        <w:t>6</w:t>
-      </w:r>
-      <w:r>
-        <w:rPr>
-          <w:rFonts w:hint="eastAsia"/>
-          <w:color w:val="FF0000"/>
-        </w:rPr>
-        <w:t>，因为子网掩码是1</w:t>
-      </w:r>
-      <w:r>
-        <w:rPr>
-          <w:color w:val="FF0000"/>
-        </w:rPr>
-        <w:t>2</w:t>
-      </w:r>
-      <w:r>
-        <w:rPr>
-          <w:rFonts w:hint="eastAsia"/>
-          <w:color w:val="FF0000"/>
-        </w:rPr>
-        <w:t>他的起始I</w:t>
-      </w:r>
-      <w:r>
-        <w:rPr>
-          <w:color w:val="FF0000"/>
-        </w:rPr>
-        <w:t>P</w:t>
-      </w:r>
-      <w:r>
-        <w:rPr>
-          <w:rFonts w:hint="eastAsia"/>
-          <w:color w:val="FF0000"/>
-        </w:rPr>
-        <w:t>为1</w:t>
-      </w:r>
-      <w:r>
-        <w:rPr>
-          <w:color w:val="FF0000"/>
-        </w:rPr>
-        <w:t xml:space="preserve">92.160.0.1 </w:t>
-      </w:r>
-      <w:r>
-        <w:rPr>
-          <w:rFonts w:hint="eastAsia"/>
-          <w:color w:val="FF0000"/>
-        </w:rPr>
-        <w:t>不是1</w:t>
-      </w:r>
-      <w:r>
-        <w:rPr>
-          <w:color w:val="FF0000"/>
-        </w:rPr>
         <w:t>92.168.0.1</w:t>
       </w:r>
-      <w:bookmarkEnd w:id="0"/>
       <w:r>
         <w:rPr>
           <w:rFonts w:hint="eastAsia"/>
@@ -467,7 +407,7 @@
         </w:rPr>
         <w:t>同样的道理，技术别的网段也不能重复。可以通过</w:t>
       </w:r>
-      <w:hyperlink r:id="rId4" w:history="1">
+      <w:hyperlink r:id="rId6" w:history="1">
         <w:r>
           <w:rPr>
             <w:rStyle w:val="a3"/>
@@ -503,7 +443,7 @@
                     <pic:cNvPicPr/>
                   </pic:nvPicPr>
                   <pic:blipFill>
-                    <a:blip r:embed="rId5"/>
+                    <a:blip r:embed="rId7"/>
                     <a:stretch>
                       <a:fillRect/>
                     </a:stretch>
@@ -579,8 +519,13 @@
         <w:t>/</w:t>
       </w:r>
       <w:r>
-        <w:t>12</w:t>
-      </w:r>
+        <w:t>1</w:t>
+      </w:r>
+      <w:r>
+        <w:t>6</w:t>
+      </w:r>
+      <w:bookmarkStart w:id="0" w:name="_GoBack"/>
+      <w:bookmarkEnd w:id="0"/>
     </w:p>
     <w:p>
       <w:r>
@@ -645,21 +590,7 @@
         <w:rPr>
           <w:rFonts w:hint="eastAsia"/>
         </w:rPr>
-        <w:t>网段的搭配，第一个开头数字不一样就免去了网</w:t>
-      </w:r>
-      <w:proofErr w:type="gramStart"/>
-      <w:r>
-        <w:rPr>
-          <w:rFonts w:hint="eastAsia"/>
-        </w:rPr>
-        <w:t>段冲突</w:t>
-      </w:r>
-      <w:proofErr w:type="gramEnd"/>
-      <w:r>
-        <w:rPr>
-          <w:rFonts w:hint="eastAsia"/>
-        </w:rPr>
-        <w:t>的可能性，也可以减去计算的步骤。</w:t>
+        <w:t>网段的搭配，第一个开头数字不一样就免去了网段冲突的可能性，也可以减去计算的步骤。</w:t>
       </w:r>
     </w:p>
     <w:p/>
@@ -671,6 +602,44 @@
     </w:sectPr>
   </w:body>
 </w:document>
+</file>
+
+<file path=word/endnotes.xml><?xml version="1.0" encoding="utf-8"?>
+<w:endnotes xmlns:wpc="http://schemas.microsoft.com/office/word/2010/wordprocessingCanvas" xmlns:cx="http://schemas.microsoft.com/office/drawing/2014/chartex" xmlns:cx1="http://schemas.microsoft.com/office/drawing/2015/9/8/chartex" xmlns:cx2="http://schemas.microsoft.com/office/drawing/2015/10/21/chartex" xmlns:cx3="http://schemas.microsoft.com/office/drawing/2016/5/9/chartex" xmlns:cx4="http://schemas.microsoft.com/office/drawing/2016/5/10/chartex" xmlns:cx5="http://schemas.microsoft.com/office/drawing/2016/5/11/chartex" xmlns:cx6="http://schemas.microsoft.com/office/drawing/2016/5/12/chartex" xmlns:cx7="http://schemas.microsoft.com/office/drawing/2016/5/13/chartex" xmlns:cx8="http://schemas.microsoft.com/office/drawing/2016/5/14/chartex" xmlns:mc="http://schemas.openxmlformats.org/markup-compatibility/2006" xmlns:aink="http://schemas.microsoft.com/office/drawing/2016/ink" xmlns:am3d="http://schemas.microsoft.com/office/drawing/2017/model3d" xmlns:o="urn:schemas-microsoft-com:office:office" xmlns:r="http://schemas.openxmlformats.org/officeDocument/2006/relationships" xmlns:m="http://schemas.openxmlformats.org/officeDocument/2006/math" xmlns:v="urn:schemas-microsoft-com:vml" xmlns:wp14="http://schemas.microsoft.com/office/word/2010/wordprocessingDrawing" xmlns:wp="http://schemas.openxmlformats.org/drawingml/2006/wordprocessingDrawing" xmlns:w10="urn:schemas-microsoft-com:office:word" xmlns:w="http://schemas.openxmlformats.org/wordprocessingml/2006/main" xmlns:w14="http://schemas.microsoft.com/office/word/2010/wordml" xmlns:w15="http://schemas.microsoft.com/office/word/2012/wordml" xmlns:w16cid="http://schemas.microsoft.com/office/word/2016/wordml/cid" xmlns:w16se="http://schemas.microsoft.com/office/word/2015/wordml/symex" xmlns:wpg="http://schemas.microsoft.com/office/word/2010/wordprocessingGroup" xmlns:wpi="http://schemas.microsoft.com/office/word/2010/wordprocessingInk" xmlns:wne="http://schemas.microsoft.com/office/word/2006/wordml" xmlns:wps="http://schemas.microsoft.com/office/word/2010/wordprocessingShape" mc:Ignorable="w14 w15 w16se w16cid wp14">
+  <w:endnote w:type="separator" w:id="-1">
+    <w:p>
+      <w:r>
+        <w:separator/>
+      </w:r>
+    </w:p>
+  </w:endnote>
+  <w:endnote w:type="continuationSeparator" w:id="0">
+    <w:p>
+      <w:r>
+        <w:continuationSeparator/>
+      </w:r>
+    </w:p>
+  </w:endnote>
+</w:endnotes>
+</file>
+
+<file path=word/footnotes.xml><?xml version="1.0" encoding="utf-8"?>
+<w:footnotes xmlns:wpc="http://schemas.microsoft.com/office/word/2010/wordprocessingCanvas" xmlns:cx="http://schemas.microsoft.com/office/drawing/2014/chartex" xmlns:cx1="http://schemas.microsoft.com/office/drawing/2015/9/8/chartex" xmlns:cx2="http://schemas.microsoft.com/office/drawing/2015/10/21/chartex" xmlns:cx3="http://schemas.microsoft.com/office/drawing/2016/5/9/chartex" xmlns:cx4="http://schemas.microsoft.com/office/drawing/2016/5/10/chartex" xmlns:cx5="http://schemas.microsoft.com/office/drawing/2016/5/11/chartex" xmlns:cx6="http://schemas.microsoft.com/office/drawing/2016/5/12/chartex" xmlns:cx7="http://schemas.microsoft.com/office/drawing/2016/5/13/chartex" xmlns:cx8="http://schemas.microsoft.com/office/drawing/2016/5/14/chartex" xmlns:mc="http://schemas.openxmlformats.org/markup-compatibility/2006" xmlns:aink="http://schemas.microsoft.com/office/drawing/2016/ink" xmlns:am3d="http://schemas.microsoft.com/office/drawing/2017/model3d" xmlns:o="urn:schemas-microsoft-com:office:office" xmlns:r="http://schemas.openxmlformats.org/officeDocument/2006/relationships" xmlns:m="http://schemas.openxmlformats.org/officeDocument/2006/math" xmlns:v="urn:schemas-microsoft-com:vml" xmlns:wp14="http://schemas.microsoft.com/office/word/2010/wordprocessingDrawing" xmlns:wp="http://schemas.openxmlformats.org/drawingml/2006/wordprocessingDrawing" xmlns:w10="urn:schemas-microsoft-com:office:word" xmlns:w="http://schemas.openxmlformats.org/wordprocessingml/2006/main" xmlns:w14="http://schemas.microsoft.com/office/word/2010/wordml" xmlns:w15="http://schemas.microsoft.com/office/word/2012/wordml" xmlns:w16cid="http://schemas.microsoft.com/office/word/2016/wordml/cid" xmlns:w16se="http://schemas.microsoft.com/office/word/2015/wordml/symex" xmlns:wpg="http://schemas.microsoft.com/office/word/2010/wordprocessingGroup" xmlns:wpi="http://schemas.microsoft.com/office/word/2010/wordprocessingInk" xmlns:wne="http://schemas.microsoft.com/office/word/2006/wordml" xmlns:wps="http://schemas.microsoft.com/office/word/2010/wordprocessingShape" mc:Ignorable="w14 w15 w16se w16cid wp14">
+  <w:footnote w:type="separator" w:id="-1">
+    <w:p>
+      <w:r>
+        <w:separator/>
+      </w:r>
+    </w:p>
+  </w:footnote>
+  <w:footnote w:type="continuationSeparator" w:id="0">
+    <w:p>
+      <w:r>
+        <w:continuationSeparator/>
+      </w:r>
+    </w:p>
+  </w:footnote>
+</w:footnotes>
 </file>
 
 <file path=word/styles.xml><?xml version="1.0" encoding="utf-8"?>
@@ -1112,6 +1081,71 @@
       <w:u w:val="single"/>
     </w:rPr>
   </w:style>
+  <w:style w:type="paragraph" w:styleId="a4">
+    <w:name w:val="header"/>
+    <w:basedOn w:val="a"/>
+    <w:link w:val="a5"/>
+    <w:uiPriority w:val="99"/>
+    <w:unhideWhenUsed/>
+    <w:rsid w:val="00467EF4"/>
+    <w:pPr>
+      <w:pBdr>
+        <w:bottom w:val="single" w:sz="6" w:space="1" w:color="auto"/>
+      </w:pBdr>
+      <w:tabs>
+        <w:tab w:val="center" w:pos="4153"/>
+        <w:tab w:val="right" w:pos="8306"/>
+      </w:tabs>
+      <w:snapToGrid w:val="0"/>
+      <w:jc w:val="center"/>
+    </w:pPr>
+    <w:rPr>
+      <w:sz w:val="18"/>
+      <w:szCs w:val="18"/>
+    </w:rPr>
+  </w:style>
+  <w:style w:type="character" w:customStyle="1" w:styleId="a5">
+    <w:name w:val="页眉 字符"/>
+    <w:basedOn w:val="a0"/>
+    <w:link w:val="a4"/>
+    <w:uiPriority w:val="99"/>
+    <w:rsid w:val="00467EF4"/>
+    <w:rPr>
+      <w:sz w:val="18"/>
+      <w:szCs w:val="18"/>
+    </w:rPr>
+  </w:style>
+  <w:style w:type="paragraph" w:styleId="a6">
+    <w:name w:val="footer"/>
+    <w:basedOn w:val="a"/>
+    <w:link w:val="a7"/>
+    <w:uiPriority w:val="99"/>
+    <w:unhideWhenUsed/>
+    <w:rsid w:val="00467EF4"/>
+    <w:pPr>
+      <w:tabs>
+        <w:tab w:val="center" w:pos="4153"/>
+        <w:tab w:val="right" w:pos="8306"/>
+      </w:tabs>
+      <w:snapToGrid w:val="0"/>
+      <w:jc w:val="left"/>
+    </w:pPr>
+    <w:rPr>
+      <w:sz w:val="18"/>
+      <w:szCs w:val="18"/>
+    </w:rPr>
+  </w:style>
+  <w:style w:type="character" w:customStyle="1" w:styleId="a7">
+    <w:name w:val="页脚 字符"/>
+    <w:basedOn w:val="a0"/>
+    <w:link w:val="a6"/>
+    <w:uiPriority w:val="99"/>
+    <w:rsid w:val="00467EF4"/>
+    <w:rPr>
+      <w:sz w:val="18"/>
+      <w:szCs w:val="18"/>
+    </w:rPr>
+  </w:style>
 </w:styles>
 </file>
 

</xml_diff>